<commit_message>
dokończenie sprawozdania oraz kodów
</commit_message>
<xml_diff>
--- a/lab 3/OSC_1.docx
+++ b/lab 3/OSC_1.docx
@@ -1,6 +1,6 @@
 
 <file path=word/document.xml><?xml version="1.0" encoding="utf-8"?>
-<w:document xmlns:wpc="http://schemas.microsoft.com/office/word/2010/wordprocessingCanvas" xmlns:cx="http://schemas.microsoft.com/office/drawing/2014/chartex" xmlns:cx1="http://schemas.microsoft.com/office/drawing/2015/9/8/chartex" xmlns:cx2="http://schemas.microsoft.com/office/drawing/2015/10/21/chartex" xmlns:cx3="http://schemas.microsoft.com/office/drawing/2016/5/9/chartex" xmlns:cx4="http://schemas.microsoft.com/office/drawing/2016/5/10/chartex" xmlns:cx5="http://schemas.microsoft.com/office/drawing/2016/5/11/chartex" xmlns:cx6="http://schemas.microsoft.com/office/drawing/2016/5/12/chartex" xmlns:cx7="http://schemas.microsoft.com/office/drawing/2016/5/13/chartex" xmlns:cx8="http://schemas.microsoft.com/office/drawing/2016/5/14/chartex" xmlns:mc="http://schemas.openxmlformats.org/markup-compatibility/2006" xmlns:aink="http://schemas.microsoft.com/office/drawing/2016/ink" xmlns:am3d="http://schemas.microsoft.com/office/drawing/2017/model3d" xmlns:o="urn:schemas-microsoft-com:office:office" xmlns:oel="http://schemas.microsoft.com/office/2019/extlst" xmlns:r="http://schemas.openxmlformats.org/officeDocument/2006/relationships" xmlns:m="http://schemas.openxmlformats.org/officeDocument/2006/math" xmlns:v="urn:schemas-microsoft-com:vml" xmlns:wp14="http://schemas.microsoft.com/office/word/2010/wordprocessingDrawing" xmlns:wp="http://schemas.openxmlformats.org/drawingml/2006/wordprocessingDrawing" xmlns:w10="urn:schemas-microsoft-com:office:word" xmlns:w="http://schemas.openxmlformats.org/wordprocessingml/2006/main" xmlns:w14="http://schemas.microsoft.com/office/word/2010/wordml" xmlns:w15="http://schemas.microsoft.com/office/word/2012/wordml" xmlns:w16cex="http://schemas.microsoft.com/office/word/2018/wordml/cex" xmlns:w16cid="http://schemas.microsoft.com/office/word/2016/wordml/cid" xmlns:w16="http://schemas.microsoft.com/office/word/2018/wordml" xmlns:w16du="http://schemas.microsoft.com/office/word/2023/wordml/word16du" xmlns:w16sdtdh="http://schemas.microsoft.com/office/word/2020/wordml/sdtdatahash" xmlns:w16se="http://schemas.microsoft.com/office/word/2015/wordml/symex" xmlns:wpg="http://schemas.microsoft.com/office/word/2010/wordprocessingGroup" xmlns:wpi="http://schemas.microsoft.com/office/word/2010/wordprocessingInk" xmlns:wne="http://schemas.microsoft.com/office/word/2006/wordml" xmlns:wps="http://schemas.microsoft.com/office/word/2010/wordprocessingShape" mc:Ignorable="w14 w15 w16se w16cid w16 w16cex w16sdtdh w16du wp14">
+<w:document xmlns:wpc="http://schemas.microsoft.com/office/word/2010/wordprocessingCanvas" xmlns:cx="http://schemas.microsoft.com/office/drawing/2014/chartex" xmlns:cx1="http://schemas.microsoft.com/office/drawing/2015/9/8/chartex" xmlns:cx2="http://schemas.microsoft.com/office/drawing/2015/10/21/chartex" xmlns:cx3="http://schemas.microsoft.com/office/drawing/2016/5/9/chartex" xmlns:cx4="http://schemas.microsoft.com/office/drawing/2016/5/10/chartex" xmlns:cx5="http://schemas.microsoft.com/office/drawing/2016/5/11/chartex" xmlns:cx6="http://schemas.microsoft.com/office/drawing/2016/5/12/chartex" xmlns:cx7="http://schemas.microsoft.com/office/drawing/2016/5/13/chartex" xmlns:cx8="http://schemas.microsoft.com/office/drawing/2016/5/14/chartex" xmlns:mc="http://schemas.openxmlformats.org/markup-compatibility/2006" xmlns:aink="http://schemas.microsoft.com/office/drawing/2016/ink" xmlns:am3d="http://schemas.microsoft.com/office/drawing/2017/model3d" xmlns:o="urn:schemas-microsoft-com:office:office" xmlns:oel="http://schemas.microsoft.com/office/2019/extlst" xmlns:r="http://schemas.openxmlformats.org/officeDocument/2006/relationships" xmlns:m="http://schemas.openxmlformats.org/officeDocument/2006/math" xmlns:v="urn:schemas-microsoft-com:vml" xmlns:wp14="http://schemas.microsoft.com/office/word/2010/wordprocessingDrawing" xmlns:wp="http://schemas.openxmlformats.org/drawingml/2006/wordprocessingDrawing" xmlns:w10="urn:schemas-microsoft-com:office:word" xmlns:w="http://schemas.openxmlformats.org/wordprocessingml/2006/main" xmlns:w14="http://schemas.microsoft.com/office/word/2010/wordml" xmlns:w15="http://schemas.microsoft.com/office/word/2012/wordml" xmlns:w16cex="http://schemas.microsoft.com/office/word/2018/wordml/cex" xmlns:w16cid="http://schemas.microsoft.com/office/word/2016/wordml/cid" xmlns:w16="http://schemas.microsoft.com/office/word/2018/wordml" xmlns:w16du="http://schemas.microsoft.com/office/word/2023/wordml/word16du" xmlns:w16sdtdh="http://schemas.microsoft.com/office/word/2020/wordml/sdtdatahash" xmlns:w16sdtfl="http://schemas.microsoft.com/office/word/2024/wordml/sdtformatlock" xmlns:w16se="http://schemas.microsoft.com/office/word/2015/wordml/symex" xmlns:wpg="http://schemas.microsoft.com/office/word/2010/wordprocessingGroup" xmlns:wpi="http://schemas.microsoft.com/office/word/2010/wordprocessingInk" xmlns:wne="http://schemas.microsoft.com/office/word/2006/wordml" xmlns:wps="http://schemas.microsoft.com/office/word/2010/wordprocessingShape" mc:Ignorable="w14 w15 w16se w16cid w16 w16cex w16sdtdh w16sdtfl w16du wp14">
   <w:body>
     <w:p>
       <w:pPr>
@@ -178,7 +178,7 @@
           <w:b/>
           <w:bCs/>
         </w:rPr>
-        <w:t>….</w:t>
+        <w:t>1</w:t>
       </w:r>
       <w:r>
         <w:rPr>
@@ -191,11 +191,12 @@
     </w:p>
     <w:p>
       <w:pPr>
-        <w:pStyle w:val="Akapitzlist"/>
+        <w:pStyle w:val="ListParagraph"/>
         <w:numPr>
           <w:ilvl w:val="0"/>
           <w:numId w:val="4"/>
         </w:numPr>
+        <w:suppressAutoHyphens/>
         <w:rPr>
           <w:rFonts w:ascii="Times New Roman" w:hAnsi="Times New Roman" w:cs="Times New Roman"/>
           <w:b/>
@@ -205,38 +206,23 @@
       <w:r>
         <w:rPr>
           <w:rFonts w:ascii="Times New Roman" w:hAnsi="Times New Roman" w:cs="Times New Roman"/>
+          <w:b/>
+          <w:bCs/>
           <w:i/>
           <w:iCs/>
           <w:color w:val="A6A6A6" w:themeColor="background1" w:themeShade="A6"/>
         </w:rPr>
-        <w:t>Imię</w:t>
-      </w:r>
-      <w:r>
-        <w:rPr>
-          <w:rFonts w:ascii="Times New Roman" w:hAnsi="Times New Roman" w:cs="Times New Roman"/>
-          <w:i/>
-          <w:iCs/>
-          <w:color w:val="A6A6A6" w:themeColor="background1" w:themeShade="A6"/>
-        </w:rPr>
-        <w:t>,</w:t>
-      </w:r>
-      <w:r>
-        <w:rPr>
-          <w:rFonts w:ascii="Times New Roman" w:hAnsi="Times New Roman" w:cs="Times New Roman"/>
-          <w:i/>
-          <w:iCs/>
-          <w:color w:val="A6A6A6" w:themeColor="background1" w:themeShade="A6"/>
-        </w:rPr>
-        <w:t xml:space="preserve"> Nazwisko</w:t>
+        <w:t>Bartłomiej Głodek</w:t>
       </w:r>
     </w:p>
     <w:p>
       <w:pPr>
-        <w:pStyle w:val="Akapitzlist"/>
+        <w:pStyle w:val="ListParagraph"/>
         <w:numPr>
           <w:ilvl w:val="0"/>
           <w:numId w:val="4"/>
         </w:numPr>
+        <w:suppressAutoHyphens/>
         <w:rPr>
           <w:rFonts w:ascii="Times New Roman" w:hAnsi="Times New Roman" w:cs="Times New Roman"/>
           <w:b/>
@@ -246,11 +232,13 @@
       <w:r>
         <w:rPr>
           <w:rFonts w:ascii="Times New Roman" w:hAnsi="Times New Roman" w:cs="Times New Roman"/>
+          <w:b/>
+          <w:bCs/>
           <w:i/>
           <w:iCs/>
           <w:color w:val="A6A6A6" w:themeColor="background1" w:themeShade="A6"/>
         </w:rPr>
-        <w:t>Imię, Nazwisko</w:t>
+        <w:t>Szymon Stec</w:t>
       </w:r>
     </w:p>
     <w:p>
@@ -782,7 +770,7 @@
     </w:p>
     <w:p>
       <w:pPr>
-        <w:pStyle w:val="Akapitzlist"/>
+        <w:pStyle w:val="ListParagraph"/>
         <w:numPr>
           <w:ilvl w:val="0"/>
           <w:numId w:val="11"/>
@@ -857,7 +845,7 @@
     </w:p>
     <w:p>
       <w:pPr>
-        <w:pStyle w:val="Akapitzlist"/>
+        <w:pStyle w:val="ListParagraph"/>
         <w:jc w:val="both"/>
         <w:rPr>
           <w:rFonts w:ascii="Times New Roman" w:hAnsi="Times New Roman" w:cs="Times New Roman"/>
@@ -868,7 +856,7 @@
     </w:p>
     <w:p>
       <w:pPr>
-        <w:pStyle w:val="Akapitzlist"/>
+        <w:pStyle w:val="ListParagraph"/>
         <w:jc w:val="both"/>
         <w:rPr>
           <w:rFonts w:ascii="Times New Roman" w:hAnsi="Times New Roman" w:cs="Times New Roman"/>
@@ -898,105 +886,122 @@
         <w:rPr>
           <w:rFonts w:ascii="Times New Roman" w:hAnsi="Times New Roman" w:cs="Times New Roman"/>
         </w:rPr>
-        <w:t>……[dB]</w:t>
+        <w:t>-3.0018</w:t>
+      </w:r>
+      <w:r>
+        <w:rPr>
+          <w:rFonts w:ascii="Times New Roman" w:hAnsi="Times New Roman" w:cs="Times New Roman"/>
+        </w:rPr>
+        <w:t xml:space="preserve"> </w:t>
+      </w:r>
+      <w:r>
+        <w:rPr>
+          <w:rFonts w:ascii="Times New Roman" w:hAnsi="Times New Roman" w:cs="Times New Roman"/>
+        </w:rPr>
+        <w:t>[dB]</w:t>
       </w:r>
     </w:p>
     <w:p>
       <w:pPr>
-        <w:pStyle w:val="Akapitzlist"/>
-        <w:jc w:val="both"/>
+        <w:pStyle w:val="ListParagraph"/>
+        <w:jc w:val="center"/>
         <w:rPr>
           <w:rFonts w:ascii="Times New Roman" w:hAnsi="Times New Roman" w:cs="Times New Roman"/>
           <w:i/>
           <w:iCs/>
           <w:color w:val="A6A6A6" w:themeColor="background1" w:themeShade="A6"/>
-        </w:rPr>
-      </w:pPr>
-      <w:r>
-        <w:rPr>
-          <w:rFonts w:ascii="Times New Roman" w:hAnsi="Times New Roman" w:cs="Times New Roman"/>
-          <w:i/>
-          <w:iCs/>
-          <w:color w:val="A6A6A6" w:themeColor="background1" w:themeShade="A6"/>
-        </w:rPr>
-        <w:t>(</w:t>
-      </w:r>
-      <w:r>
-        <w:rPr>
-          <w:rFonts w:ascii="Times New Roman" w:hAnsi="Times New Roman" w:cs="Times New Roman"/>
-          <w:i/>
-          <w:iCs/>
-          <w:color w:val="A6A6A6" w:themeColor="background1" w:themeShade="A6"/>
-        </w:rPr>
-        <w:t>przebieg</w:t>
-      </w:r>
-      <w:r>
-        <w:rPr>
-          <w:rFonts w:ascii="Times New Roman" w:hAnsi="Times New Roman" w:cs="Times New Roman"/>
-          <w:i/>
-          <w:iCs/>
-          <w:color w:val="A6A6A6" w:themeColor="background1" w:themeShade="A6"/>
-        </w:rPr>
-        <w:t>i</w:t>
-      </w:r>
-      <w:r>
-        <w:rPr>
-          <w:rFonts w:ascii="Times New Roman" w:hAnsi="Times New Roman" w:cs="Times New Roman"/>
-          <w:i/>
-          <w:iCs/>
-          <w:color w:val="A6A6A6" w:themeColor="background1" w:themeShade="A6"/>
-        </w:rPr>
-        <w:t xml:space="preserve"> sygnał</w:t>
-      </w:r>
-      <w:r>
-        <w:rPr>
-          <w:rFonts w:ascii="Times New Roman" w:hAnsi="Times New Roman" w:cs="Times New Roman"/>
-          <w:i/>
-          <w:iCs/>
-          <w:color w:val="A6A6A6" w:themeColor="background1" w:themeShade="A6"/>
-        </w:rPr>
-        <w:t>ów</w:t>
-      </w:r>
-      <w:r>
-        <w:rPr>
-          <w:rFonts w:ascii="Times New Roman" w:hAnsi="Times New Roman" w:cs="Times New Roman"/>
-          <w:i/>
-          <w:iCs/>
-          <w:color w:val="A6A6A6" w:themeColor="background1" w:themeShade="A6"/>
-        </w:rPr>
-        <w:t xml:space="preserve"> w dziedzinie czasu</w:t>
-      </w:r>
-      <w:r>
-        <w:rPr>
-          <w:rFonts w:ascii="Times New Roman" w:hAnsi="Times New Roman" w:cs="Times New Roman"/>
-          <w:i/>
-          <w:iCs/>
-          <w:color w:val="A6A6A6" w:themeColor="background1" w:themeShade="A6"/>
-        </w:rPr>
-        <w:t>)</w:t>
-      </w:r>
+          <w:lang w:val="en-GB"/>
+        </w:rPr>
+      </w:pPr>
     </w:p>
     <w:p>
       <w:pPr>
-        <w:pStyle w:val="Akapitzlist"/>
+        <w:pStyle w:val="ListParagraph"/>
         <w:jc w:val="both"/>
         <w:rPr>
           <w:rFonts w:ascii="Times New Roman" w:hAnsi="Times New Roman" w:cs="Times New Roman"/>
+          <w:i/>
+          <w:iCs/>
+          <w:color w:val="A6A6A6" w:themeColor="background1" w:themeShade="A6"/>
         </w:rPr>
       </w:pPr>
     </w:p>
     <w:p>
       <w:pPr>
-        <w:pStyle w:val="Akapitzlist"/>
+        <w:pStyle w:val="ListParagraph"/>
         <w:jc w:val="both"/>
         <w:rPr>
           <w:rFonts w:ascii="Times New Roman" w:hAnsi="Times New Roman" w:cs="Times New Roman"/>
         </w:rPr>
       </w:pPr>
+      <w:r>
+        <w:rPr>
+          <w:rFonts w:ascii="Times New Roman" w:hAnsi="Times New Roman" w:cs="Times New Roman"/>
+          <w:noProof/>
+        </w:rPr>
+        <w:lastRenderedPageBreak/>
+        <w:drawing>
+          <wp:inline distT="0" distB="0" distL="0" distR="0" wp14:anchorId="2E2E3AF4" wp14:editId="50E3474D">
+            <wp:extent cx="4501515" cy="3707130"/>
+            <wp:effectExtent l="0" t="0" r="0" b="7620"/>
+            <wp:docPr id="2119517646" name="Picture 13"/>
+            <wp:cNvGraphicFramePr>
+              <a:graphicFrameLocks xmlns:a="http://schemas.openxmlformats.org/drawingml/2006/main" noChangeAspect="1"/>
+            </wp:cNvGraphicFramePr>
+            <a:graphic xmlns:a="http://schemas.openxmlformats.org/drawingml/2006/main">
+              <a:graphicData uri="http://schemas.openxmlformats.org/drawingml/2006/picture">
+                <pic:pic xmlns:pic="http://schemas.openxmlformats.org/drawingml/2006/picture">
+                  <pic:nvPicPr>
+                    <pic:cNvPr id="0" name="Picture 36"/>
+                    <pic:cNvPicPr>
+                      <a:picLocks noChangeAspect="1" noChangeArrowheads="1"/>
+                    </pic:cNvPicPr>
+                  </pic:nvPicPr>
+                  <pic:blipFill>
+                    <a:blip r:embed="rId6">
+                      <a:extLst>
+                        <a:ext uri="{28A0092B-C50C-407E-A947-70E740481C1C}">
+                          <a14:useLocalDpi xmlns:a14="http://schemas.microsoft.com/office/drawing/2010/main" val="0"/>
+                        </a:ext>
+                      </a:extLst>
+                    </a:blip>
+                    <a:srcRect/>
+                    <a:stretch>
+                      <a:fillRect/>
+                    </a:stretch>
+                  </pic:blipFill>
+                  <pic:spPr bwMode="auto">
+                    <a:xfrm>
+                      <a:off x="0" y="0"/>
+                      <a:ext cx="4501515" cy="3707130"/>
+                    </a:xfrm>
+                    <a:prstGeom prst="rect">
+                      <a:avLst/>
+                    </a:prstGeom>
+                    <a:noFill/>
+                    <a:ln>
+                      <a:noFill/>
+                    </a:ln>
+                  </pic:spPr>
+                </pic:pic>
+              </a:graphicData>
+            </a:graphic>
+          </wp:inline>
+        </w:drawing>
+      </w:r>
     </w:p>
     <w:p>
       <w:pPr>
-        <w:pStyle w:val="Akapitzlist"/>
+        <w:pStyle w:val="ListParagraph"/>
+        <w:jc w:val="both"/>
+        <w:rPr>
+          <w:rFonts w:ascii="Times New Roman" w:hAnsi="Times New Roman" w:cs="Times New Roman"/>
+        </w:rPr>
+      </w:pPr>
+    </w:p>
+    <w:p>
+      <w:pPr>
+        <w:pStyle w:val="ListParagraph"/>
         <w:numPr>
           <w:ilvl w:val="0"/>
           <w:numId w:val="11"/>
@@ -1201,7 +1206,7 @@
     </w:p>
     <w:p>
       <w:pPr>
-        <w:pStyle w:val="Akapitzlist"/>
+        <w:pStyle w:val="ListParagraph"/>
         <w:jc w:val="both"/>
         <w:rPr>
           <w:rFonts w:ascii="Times New Roman" w:hAnsi="Times New Roman" w:cs="Times New Roman"/>
@@ -1210,7 +1215,78 @@
     </w:p>
     <w:p>
       <w:pPr>
-        <w:pStyle w:val="Akapitzlist"/>
+        <w:pStyle w:val="ListParagraph"/>
+        <w:jc w:val="center"/>
+        <w:rPr>
+          <w:rFonts w:ascii="Times New Roman" w:hAnsi="Times New Roman" w:cs="Times New Roman"/>
+          <w:i/>
+          <w:iCs/>
+          <w:color w:val="A6A6A6" w:themeColor="background1" w:themeShade="A6"/>
+          <w:lang w:val="en-GB"/>
+        </w:rPr>
+      </w:pPr>
+      <w:r>
+        <w:rPr>
+          <w:rFonts w:ascii="Times New Roman" w:hAnsi="Times New Roman" w:cs="Times New Roman"/>
+          <w:i/>
+          <w:iCs/>
+          <w:noProof/>
+          <w:color w:val="A6A6A6" w:themeColor="background1" w:themeShade="A6"/>
+          <w:lang w:val="en-GB"/>
+        </w:rPr>
+        <w:drawing>
+          <wp:inline distT="0" distB="0" distL="0" distR="0" wp14:anchorId="4563E362" wp14:editId="07A1A792">
+            <wp:extent cx="4684395" cy="3636645"/>
+            <wp:effectExtent l="0" t="0" r="1905" b="1905"/>
+            <wp:docPr id="577606906" name="Picture 14"/>
+            <wp:cNvGraphicFramePr>
+              <a:graphicFrameLocks xmlns:a="http://schemas.openxmlformats.org/drawingml/2006/main" noChangeAspect="1"/>
+            </wp:cNvGraphicFramePr>
+            <a:graphic xmlns:a="http://schemas.openxmlformats.org/drawingml/2006/main">
+              <a:graphicData uri="http://schemas.openxmlformats.org/drawingml/2006/picture">
+                <pic:pic xmlns:pic="http://schemas.openxmlformats.org/drawingml/2006/picture">
+                  <pic:nvPicPr>
+                    <pic:cNvPr id="0" name="Picture 37"/>
+                    <pic:cNvPicPr>
+                      <a:picLocks noChangeAspect="1" noChangeArrowheads="1"/>
+                    </pic:cNvPicPr>
+                  </pic:nvPicPr>
+                  <pic:blipFill>
+                    <a:blip r:embed="rId7">
+                      <a:extLst>
+                        <a:ext uri="{28A0092B-C50C-407E-A947-70E740481C1C}">
+                          <a14:useLocalDpi xmlns:a14="http://schemas.microsoft.com/office/drawing/2010/main" val="0"/>
+                        </a:ext>
+                      </a:extLst>
+                    </a:blip>
+                    <a:srcRect/>
+                    <a:stretch>
+                      <a:fillRect/>
+                    </a:stretch>
+                  </pic:blipFill>
+                  <pic:spPr bwMode="auto">
+                    <a:xfrm>
+                      <a:off x="0" y="0"/>
+                      <a:ext cx="4684395" cy="3636645"/>
+                    </a:xfrm>
+                    <a:prstGeom prst="rect">
+                      <a:avLst/>
+                    </a:prstGeom>
+                    <a:noFill/>
+                    <a:ln>
+                      <a:noFill/>
+                    </a:ln>
+                  </pic:spPr>
+                </pic:pic>
+              </a:graphicData>
+            </a:graphic>
+          </wp:inline>
+        </w:drawing>
+      </w:r>
+    </w:p>
+    <w:p>
+      <w:pPr>
+        <w:pStyle w:val="ListParagraph"/>
         <w:jc w:val="both"/>
         <w:rPr>
           <w:rFonts w:ascii="Times New Roman" w:hAnsi="Times New Roman" w:cs="Times New Roman"/>
@@ -1220,73 +1296,10 @@
           <w:lang w:val="en-US"/>
         </w:rPr>
       </w:pPr>
-      <w:r>
-        <w:rPr>
-          <w:rFonts w:ascii="Times New Roman" w:hAnsi="Times New Roman" w:cs="Times New Roman"/>
-          <w:i/>
-          <w:iCs/>
-          <w:color w:val="A6A6A6" w:themeColor="background1" w:themeShade="A6"/>
-          <w:lang w:val="en-US"/>
-        </w:rPr>
-        <w:t>(wykres SNR</w:t>
-      </w:r>
-      <w:r>
-        <w:rPr>
-          <w:rFonts w:ascii="Times New Roman" w:hAnsi="Times New Roman" w:cs="Times New Roman"/>
-          <w:i/>
-          <w:iCs/>
-          <w:color w:val="A6A6A6" w:themeColor="background1" w:themeShade="A6"/>
-          <w:lang w:val="en-US"/>
-        </w:rPr>
-        <w:t>_out</w:t>
-      </w:r>
-      <w:r>
-        <w:rPr>
-          <w:rFonts w:ascii="Times New Roman" w:hAnsi="Times New Roman" w:cs="Times New Roman"/>
-          <w:i/>
-          <w:iCs/>
-          <w:color w:val="A6A6A6" w:themeColor="background1" w:themeShade="A6"/>
-          <w:lang w:val="en-US"/>
-        </w:rPr>
-        <w:t>=f(fp</w:t>
-      </w:r>
-      <w:r>
-        <w:rPr>
-          <w:rFonts w:ascii="Times New Roman" w:hAnsi="Times New Roman" w:cs="Times New Roman"/>
-          <w:i/>
-          <w:iCs/>
-          <w:color w:val="A6A6A6" w:themeColor="background1" w:themeShade="A6"/>
-          <w:lang w:val="en-US"/>
-        </w:rPr>
-        <w:t>_in</w:t>
-      </w:r>
-      <w:r>
-        <w:rPr>
-          <w:rFonts w:ascii="Times New Roman" w:hAnsi="Times New Roman" w:cs="Times New Roman"/>
-          <w:i/>
-          <w:iCs/>
-          <w:color w:val="A6A6A6" w:themeColor="background1" w:themeShade="A6"/>
-          <w:lang w:val="en-US"/>
-        </w:rPr>
-        <w:t>))</w:t>
-      </w:r>
     </w:p>
     <w:p>
       <w:pPr>
-        <w:pStyle w:val="Akapitzlist"/>
-        <w:jc w:val="both"/>
-        <w:rPr>
-          <w:rFonts w:ascii="Times New Roman" w:hAnsi="Times New Roman" w:cs="Times New Roman"/>
-          <w:i/>
-          <w:iCs/>
-          <w:color w:val="A6A6A6" w:themeColor="background1" w:themeShade="A6"/>
-          <w:lang w:val="en-US"/>
-        </w:rPr>
-      </w:pPr>
-    </w:p>
-    <w:p>
-      <w:pPr>
-        <w:pStyle w:val="Akapitzlist"/>
+        <w:pStyle w:val="ListParagraph"/>
         <w:numPr>
           <w:ilvl w:val="0"/>
           <w:numId w:val="11"/>
@@ -1342,7 +1355,7 @@
     </w:p>
     <w:p>
       <w:pPr>
-        <w:pStyle w:val="Akapitzlist"/>
+        <w:pStyle w:val="ListParagraph"/>
         <w:jc w:val="both"/>
         <w:rPr>
           <w:rFonts w:ascii="Times New Roman" w:hAnsi="Times New Roman" w:cs="Times New Roman"/>
@@ -1351,38 +1364,63 @@
           <w:color w:val="A6A6A6" w:themeColor="background1" w:themeShade="A6"/>
         </w:rPr>
       </w:pPr>
-    </w:p>
-    <w:p>
-      <w:pPr>
-        <w:pStyle w:val="Akapitzlist"/>
-        <w:jc w:val="both"/>
-        <w:rPr>
-          <w:rFonts w:ascii="Times New Roman" w:hAnsi="Times New Roman" w:cs="Times New Roman"/>
-          <w:i/>
-          <w:iCs/>
+      <w:r>
+        <w:rPr>
+          <w:rFonts w:ascii="Times New Roman" w:hAnsi="Times New Roman" w:cs="Times New Roman"/>
+          <w:i/>
+          <w:iCs/>
+          <w:noProof/>
           <w:color w:val="A6A6A6" w:themeColor="background1" w:themeShade="A6"/>
-          <w:lang w:val="en-US"/>
-        </w:rPr>
-      </w:pPr>
-      <w:r>
-        <w:rPr>
-          <w:rFonts w:ascii="Times New Roman" w:hAnsi="Times New Roman" w:cs="Times New Roman"/>
-          <w:i/>
-          <w:iCs/>
-          <w:color w:val="A6A6A6" w:themeColor="background1" w:themeShade="A6"/>
-          <w:lang w:val="en-US"/>
-        </w:rPr>
-        <w:t>(wykres SNR_out=f(fp_in))</w:t>
-      </w:r>
-    </w:p>
-    <w:p>
-      <w:pPr>
-        <w:jc w:val="both"/>
-        <w:rPr>
-          <w:rFonts w:ascii="Times New Roman" w:hAnsi="Times New Roman" w:cs="Times New Roman"/>
-          <w:lang w:val="en-US"/>
-        </w:rPr>
-      </w:pPr>
+        </w:rPr>
+        <w:drawing>
+          <wp:inline distT="0" distB="0" distL="0" distR="0" wp14:anchorId="3D9C6560" wp14:editId="0F2C4FDF">
+            <wp:extent cx="4684395" cy="3721100"/>
+            <wp:effectExtent l="0" t="0" r="1905" b="0"/>
+            <wp:docPr id="3350857" name="Picture 15"/>
+            <wp:cNvGraphicFramePr>
+              <a:graphicFrameLocks xmlns:a="http://schemas.openxmlformats.org/drawingml/2006/main" noChangeAspect="1"/>
+            </wp:cNvGraphicFramePr>
+            <a:graphic xmlns:a="http://schemas.openxmlformats.org/drawingml/2006/main">
+              <a:graphicData uri="http://schemas.openxmlformats.org/drawingml/2006/picture">
+                <pic:pic xmlns:pic="http://schemas.openxmlformats.org/drawingml/2006/picture">
+                  <pic:nvPicPr>
+                    <pic:cNvPr id="0" name="Picture 38"/>
+                    <pic:cNvPicPr>
+                      <a:picLocks noChangeAspect="1" noChangeArrowheads="1"/>
+                    </pic:cNvPicPr>
+                  </pic:nvPicPr>
+                  <pic:blipFill>
+                    <a:blip r:embed="rId8">
+                      <a:extLst>
+                        <a:ext uri="{28A0092B-C50C-407E-A947-70E740481C1C}">
+                          <a14:useLocalDpi xmlns:a14="http://schemas.microsoft.com/office/drawing/2010/main" val="0"/>
+                        </a:ext>
+                      </a:extLst>
+                    </a:blip>
+                    <a:srcRect/>
+                    <a:stretch>
+                      <a:fillRect/>
+                    </a:stretch>
+                  </pic:blipFill>
+                  <pic:spPr bwMode="auto">
+                    <a:xfrm>
+                      <a:off x="0" y="0"/>
+                      <a:ext cx="4684395" cy="3721100"/>
+                    </a:xfrm>
+                    <a:prstGeom prst="rect">
+                      <a:avLst/>
+                    </a:prstGeom>
+                    <a:noFill/>
+                    <a:ln>
+                      <a:noFill/>
+                    </a:ln>
+                  </pic:spPr>
+                </pic:pic>
+              </a:graphicData>
+            </a:graphic>
+          </wp:inline>
+        </w:drawing>
+      </w:r>
     </w:p>
     <w:p>
       <w:pPr>
@@ -1487,7 +1525,7 @@
     </w:p>
     <w:p>
       <w:pPr>
-        <w:pStyle w:val="Akapitzlist"/>
+        <w:pStyle w:val="ListParagraph"/>
         <w:numPr>
           <w:ilvl w:val="0"/>
           <w:numId w:val="13"/>
@@ -1588,7 +1626,7 @@
     </w:p>
     <w:p>
       <w:pPr>
-        <w:pStyle w:val="Akapitzlist"/>
+        <w:pStyle w:val="ListParagraph"/>
         <w:jc w:val="both"/>
         <w:rPr>
           <w:rFonts w:ascii="Times New Roman" w:hAnsi="Times New Roman" w:cs="Times New Roman"/>
@@ -1685,7 +1723,173 @@
     </w:p>
     <w:p>
       <w:pPr>
-        <w:pStyle w:val="Akapitzlist"/>
+        <w:pStyle w:val="ListParagraph"/>
+        <w:jc w:val="center"/>
+        <w:rPr>
+          <w:rFonts w:ascii="Times New Roman" w:hAnsi="Times New Roman" w:cs="Times New Roman"/>
+        </w:rPr>
+      </w:pPr>
+      <w:r>
+        <w:rPr>
+          <w:rFonts w:ascii="Times New Roman" w:hAnsi="Times New Roman" w:cs="Times New Roman"/>
+          <w:noProof/>
+        </w:rPr>
+        <w:lastRenderedPageBreak/>
+        <w:drawing>
+          <wp:inline distT="0" distB="0" distL="0" distR="0" wp14:anchorId="45A54D9B" wp14:editId="72E2176F">
+            <wp:extent cx="4580255" cy="3713480"/>
+            <wp:effectExtent l="0" t="0" r="0" b="1270"/>
+            <wp:docPr id="145146661" name="Picture 20"/>
+            <wp:cNvGraphicFramePr>
+              <a:graphicFrameLocks xmlns:a="http://schemas.openxmlformats.org/drawingml/2006/main" noChangeAspect="1"/>
+            </wp:cNvGraphicFramePr>
+            <a:graphic xmlns:a="http://schemas.openxmlformats.org/drawingml/2006/main">
+              <a:graphicData uri="http://schemas.openxmlformats.org/drawingml/2006/picture">
+                <pic:pic xmlns:pic="http://schemas.openxmlformats.org/drawingml/2006/picture">
+                  <pic:nvPicPr>
+                    <pic:cNvPr id="0" name="Picture 42"/>
+                    <pic:cNvPicPr>
+                      <a:picLocks noChangeAspect="1" noChangeArrowheads="1"/>
+                    </pic:cNvPicPr>
+                  </pic:nvPicPr>
+                  <pic:blipFill>
+                    <a:blip r:embed="rId9">
+                      <a:extLst>
+                        <a:ext uri="{28A0092B-C50C-407E-A947-70E740481C1C}">
+                          <a14:useLocalDpi xmlns:a14="http://schemas.microsoft.com/office/drawing/2010/main" val="0"/>
+                        </a:ext>
+                      </a:extLst>
+                    </a:blip>
+                    <a:srcRect/>
+                    <a:stretch>
+                      <a:fillRect/>
+                    </a:stretch>
+                  </pic:blipFill>
+                  <pic:spPr bwMode="auto">
+                    <a:xfrm>
+                      <a:off x="0" y="0"/>
+                      <a:ext cx="4580255" cy="3713480"/>
+                    </a:xfrm>
+                    <a:prstGeom prst="rect">
+                      <a:avLst/>
+                    </a:prstGeom>
+                    <a:noFill/>
+                    <a:ln>
+                      <a:noFill/>
+                    </a:ln>
+                  </pic:spPr>
+                </pic:pic>
+              </a:graphicData>
+            </a:graphic>
+          </wp:inline>
+        </w:drawing>
+      </w:r>
+    </w:p>
+    <w:p>
+      <w:pPr>
+        <w:pStyle w:val="ListParagraph"/>
+        <w:jc w:val="center"/>
+        <w:rPr>
+          <w:rFonts w:ascii="Times New Roman" w:hAnsi="Times New Roman" w:cs="Times New Roman"/>
+        </w:rPr>
+      </w:pPr>
+      <w:r>
+        <w:rPr>
+          <w:rFonts w:ascii="Times New Roman" w:hAnsi="Times New Roman" w:cs="Times New Roman"/>
+        </w:rPr>
+        <w:t>Powyższy sygnał jest bipolarny</w:t>
+      </w:r>
+    </w:p>
+    <w:p>
+      <w:pPr>
+        <w:pStyle w:val="ListParagraph"/>
+        <w:jc w:val="center"/>
+        <w:rPr>
+          <w:rFonts w:ascii="Times New Roman" w:hAnsi="Times New Roman" w:cs="Times New Roman"/>
+        </w:rPr>
+      </w:pPr>
+      <w:r>
+        <w:rPr>
+          <w:rFonts w:ascii="Times New Roman" w:hAnsi="Times New Roman" w:cs="Times New Roman"/>
+          <w:noProof/>
+        </w:rPr>
+        <w:drawing>
+          <wp:inline distT="0" distB="0" distL="0" distR="0" wp14:anchorId="414D3D0F" wp14:editId="2FA38429">
+            <wp:extent cx="4663440" cy="3714115"/>
+            <wp:effectExtent l="0" t="0" r="3810" b="635"/>
+            <wp:docPr id="219280428" name="Picture 19"/>
+            <wp:cNvGraphicFramePr>
+              <a:graphicFrameLocks xmlns:a="http://schemas.openxmlformats.org/drawingml/2006/main" noChangeAspect="1"/>
+            </wp:cNvGraphicFramePr>
+            <a:graphic xmlns:a="http://schemas.openxmlformats.org/drawingml/2006/main">
+              <a:graphicData uri="http://schemas.openxmlformats.org/drawingml/2006/picture">
+                <pic:pic xmlns:pic="http://schemas.openxmlformats.org/drawingml/2006/picture">
+                  <pic:nvPicPr>
+                    <pic:cNvPr id="0" name="Picture 41"/>
+                    <pic:cNvPicPr>
+                      <a:picLocks noChangeAspect="1" noChangeArrowheads="1"/>
+                    </pic:cNvPicPr>
+                  </pic:nvPicPr>
+                  <pic:blipFill>
+                    <a:blip r:embed="rId10">
+                      <a:extLst>
+                        <a:ext uri="{28A0092B-C50C-407E-A947-70E740481C1C}">
+                          <a14:useLocalDpi xmlns:a14="http://schemas.microsoft.com/office/drawing/2010/main" val="0"/>
+                        </a:ext>
+                      </a:extLst>
+                    </a:blip>
+                    <a:srcRect/>
+                    <a:stretch>
+                      <a:fillRect/>
+                    </a:stretch>
+                  </pic:blipFill>
+                  <pic:spPr bwMode="auto">
+                    <a:xfrm>
+                      <a:off x="0" y="0"/>
+                      <a:ext cx="4663440" cy="3714115"/>
+                    </a:xfrm>
+                    <a:prstGeom prst="rect">
+                      <a:avLst/>
+                    </a:prstGeom>
+                    <a:noFill/>
+                    <a:ln>
+                      <a:noFill/>
+                    </a:ln>
+                  </pic:spPr>
+                </pic:pic>
+              </a:graphicData>
+            </a:graphic>
+          </wp:inline>
+        </w:drawing>
+      </w:r>
+    </w:p>
+    <w:p>
+      <w:pPr>
+        <w:pStyle w:val="ListParagraph"/>
+        <w:jc w:val="center"/>
+        <w:rPr>
+          <w:rFonts w:ascii="Times New Roman" w:hAnsi="Times New Roman" w:cs="Times New Roman"/>
+        </w:rPr>
+      </w:pPr>
+      <w:r>
+        <w:rPr>
+          <w:rFonts w:ascii="Times New Roman" w:hAnsi="Times New Roman" w:cs="Times New Roman"/>
+        </w:rPr>
+        <w:t>NRZ ponieważ pierwszy listek ma szerokość równą Rb</w:t>
+      </w:r>
+    </w:p>
+    <w:p>
+      <w:pPr>
+        <w:pStyle w:val="ListParagraph"/>
+        <w:jc w:val="center"/>
+        <w:rPr>
+          <w:rFonts w:ascii="Times New Roman" w:hAnsi="Times New Roman" w:cs="Times New Roman"/>
+        </w:rPr>
+      </w:pPr>
+    </w:p>
+    <w:p>
+      <w:pPr>
+        <w:pStyle w:val="ListParagraph"/>
         <w:numPr>
           <w:ilvl w:val="0"/>
           <w:numId w:val="13"/>
@@ -1822,7 +2026,7 @@
     </w:p>
     <w:tbl>
       <w:tblPr>
-        <w:tblStyle w:val="Tabela-Siatka"/>
+        <w:tblStyle w:val="TableGrid"/>
         <w:tblpPr w:leftFromText="141" w:rightFromText="141" w:vertAnchor="text" w:horzAnchor="margin" w:tblpY="642"/>
         <w:tblW w:w="0" w:type="auto"/>
         <w:tblLook w:val="04A0" w:firstRow="1" w:lastRow="0" w:firstColumn="1" w:lastColumn="0" w:noHBand="0" w:noVBand="1"/>
@@ -1939,6 +2143,18 @@
                 <w:rFonts w:ascii="Times New Roman" w:hAnsi="Times New Roman" w:cs="Times New Roman"/>
               </w:rPr>
             </w:pPr>
+            <w:r>
+              <w:rPr>
+                <w:rFonts w:ascii="Times New Roman" w:hAnsi="Times New Roman" w:cs="Times New Roman"/>
+              </w:rPr>
+              <w:t xml:space="preserve">Bipolar </w:t>
+            </w:r>
+            <w:r>
+              <w:rPr>
+                <w:rFonts w:ascii="Times New Roman" w:hAnsi="Times New Roman" w:cs="Times New Roman"/>
+              </w:rPr>
+              <w:t>NRZ</w:t>
+            </w:r>
           </w:p>
         </w:tc>
         <w:tc>
@@ -1956,8 +2172,57 @@
             <w:pPr>
               <w:rPr>
                 <w:rFonts w:ascii="Times New Roman" w:hAnsi="Times New Roman" w:cs="Times New Roman"/>
+                <w:lang w:val="en-GB"/>
               </w:rPr>
             </w:pPr>
+            <w:r>
+              <w:rPr>
+                <w:rFonts w:ascii="Times New Roman" w:hAnsi="Times New Roman" w:cs="Times New Roman"/>
+                <w:lang w:val="en-GB"/>
+              </w:rPr>
+              <w:t xml:space="preserve">Perfect - </w:t>
+            </w:r>
+            <w:proofErr w:type="spellStart"/>
+            <w:r>
+              <w:rPr>
+                <w:rFonts w:ascii="Times New Roman" w:hAnsi="Times New Roman" w:cs="Times New Roman"/>
+                <w:lang w:val="en-GB"/>
+              </w:rPr>
+              <w:t>Chcemy</w:t>
+            </w:r>
+            <w:proofErr w:type="spellEnd"/>
+            <w:r>
+              <w:rPr>
+                <w:rFonts w:ascii="Times New Roman" w:hAnsi="Times New Roman" w:cs="Times New Roman"/>
+                <w:lang w:val="en-GB"/>
+              </w:rPr>
+              <w:t xml:space="preserve"> </w:t>
+            </w:r>
+            <w:proofErr w:type="spellStart"/>
+            <w:r>
+              <w:rPr>
+                <w:rFonts w:ascii="Times New Roman" w:hAnsi="Times New Roman" w:cs="Times New Roman"/>
+                <w:lang w:val="en-GB"/>
+              </w:rPr>
+              <w:t>być</w:t>
+            </w:r>
+            <w:proofErr w:type="spellEnd"/>
+            <w:r>
+              <w:rPr>
+                <w:rFonts w:ascii="Times New Roman" w:hAnsi="Times New Roman" w:cs="Times New Roman"/>
+                <w:lang w:val="en-GB"/>
+              </w:rPr>
+              <w:t xml:space="preserve"> </w:t>
+            </w:r>
+            <w:proofErr w:type="spellStart"/>
+            <w:r>
+              <w:rPr>
+                <w:rFonts w:ascii="Times New Roman" w:hAnsi="Times New Roman" w:cs="Times New Roman"/>
+                <w:lang w:val="en-GB"/>
+              </w:rPr>
+              <w:t>sobą</w:t>
+            </w:r>
+            <w:proofErr w:type="spellEnd"/>
           </w:p>
         </w:tc>
       </w:tr>
@@ -2116,7 +2381,7 @@
 </file>
 
 <file path=word/numbering.xml><?xml version="1.0" encoding="utf-8"?>
-<w:numbering xmlns:wpc="http://schemas.microsoft.com/office/word/2010/wordprocessingCanvas" xmlns:cx="http://schemas.microsoft.com/office/drawing/2014/chartex" xmlns:cx1="http://schemas.microsoft.com/office/drawing/2015/9/8/chartex" xmlns:cx2="http://schemas.microsoft.com/office/drawing/2015/10/21/chartex" xmlns:cx3="http://schemas.microsoft.com/office/drawing/2016/5/9/chartex" xmlns:cx4="http://schemas.microsoft.com/office/drawing/2016/5/10/chartex" xmlns:cx5="http://schemas.microsoft.com/office/drawing/2016/5/11/chartex" xmlns:cx6="http://schemas.microsoft.com/office/drawing/2016/5/12/chartex" xmlns:cx7="http://schemas.microsoft.com/office/drawing/2016/5/13/chartex" xmlns:cx8="http://schemas.microsoft.com/office/drawing/2016/5/14/chartex" xmlns:mc="http://schemas.openxmlformats.org/markup-compatibility/2006" xmlns:aink="http://schemas.microsoft.com/office/drawing/2016/ink" xmlns:am3d="http://schemas.microsoft.com/office/drawing/2017/model3d" xmlns:o="urn:schemas-microsoft-com:office:office" xmlns:oel="http://schemas.microsoft.com/office/2019/extlst" xmlns:r="http://schemas.openxmlformats.org/officeDocument/2006/relationships" xmlns:m="http://schemas.openxmlformats.org/officeDocument/2006/math" xmlns:v="urn:schemas-microsoft-com:vml" xmlns:wp14="http://schemas.microsoft.com/office/word/2010/wordprocessingDrawing" xmlns:wp="http://schemas.openxmlformats.org/drawingml/2006/wordprocessingDrawing" xmlns:w10="urn:schemas-microsoft-com:office:word" xmlns:w="http://schemas.openxmlformats.org/wordprocessingml/2006/main" xmlns:w14="http://schemas.microsoft.com/office/word/2010/wordml" xmlns:w15="http://schemas.microsoft.com/office/word/2012/wordml" xmlns:w16cex="http://schemas.microsoft.com/office/word/2018/wordml/cex" xmlns:w16cid="http://schemas.microsoft.com/office/word/2016/wordml/cid" xmlns:w16="http://schemas.microsoft.com/office/word/2018/wordml" xmlns:w16du="http://schemas.microsoft.com/office/word/2023/wordml/word16du" xmlns:w16sdtdh="http://schemas.microsoft.com/office/word/2020/wordml/sdtdatahash" xmlns:w16se="http://schemas.microsoft.com/office/word/2015/wordml/symex" xmlns:wpg="http://schemas.microsoft.com/office/word/2010/wordprocessingGroup" xmlns:wpi="http://schemas.microsoft.com/office/word/2010/wordprocessingInk" xmlns:wne="http://schemas.microsoft.com/office/word/2006/wordml" xmlns:wps="http://schemas.microsoft.com/office/word/2010/wordprocessingShape" mc:Ignorable="w14 w15 w16se w16cid w16 w16cex w16sdtdh w16du wp14">
+<w:numbering xmlns:wpc="http://schemas.microsoft.com/office/word/2010/wordprocessingCanvas" xmlns:cx="http://schemas.microsoft.com/office/drawing/2014/chartex" xmlns:cx1="http://schemas.microsoft.com/office/drawing/2015/9/8/chartex" xmlns:cx2="http://schemas.microsoft.com/office/drawing/2015/10/21/chartex" xmlns:cx3="http://schemas.microsoft.com/office/drawing/2016/5/9/chartex" xmlns:cx4="http://schemas.microsoft.com/office/drawing/2016/5/10/chartex" xmlns:cx5="http://schemas.microsoft.com/office/drawing/2016/5/11/chartex" xmlns:cx6="http://schemas.microsoft.com/office/drawing/2016/5/12/chartex" xmlns:cx7="http://schemas.microsoft.com/office/drawing/2016/5/13/chartex" xmlns:cx8="http://schemas.microsoft.com/office/drawing/2016/5/14/chartex" xmlns:mc="http://schemas.openxmlformats.org/markup-compatibility/2006" xmlns:aink="http://schemas.microsoft.com/office/drawing/2016/ink" xmlns:am3d="http://schemas.microsoft.com/office/drawing/2017/model3d" xmlns:o="urn:schemas-microsoft-com:office:office" xmlns:oel="http://schemas.microsoft.com/office/2019/extlst" xmlns:r="http://schemas.openxmlformats.org/officeDocument/2006/relationships" xmlns:m="http://schemas.openxmlformats.org/officeDocument/2006/math" xmlns:v="urn:schemas-microsoft-com:vml" xmlns:wp14="http://schemas.microsoft.com/office/word/2010/wordprocessingDrawing" xmlns:wp="http://schemas.openxmlformats.org/drawingml/2006/wordprocessingDrawing" xmlns:w10="urn:schemas-microsoft-com:office:word" xmlns:w="http://schemas.openxmlformats.org/wordprocessingml/2006/main" xmlns:w14="http://schemas.microsoft.com/office/word/2010/wordml" xmlns:w15="http://schemas.microsoft.com/office/word/2012/wordml" xmlns:w16cex="http://schemas.microsoft.com/office/word/2018/wordml/cex" xmlns:w16cid="http://schemas.microsoft.com/office/word/2016/wordml/cid" xmlns:w16="http://schemas.microsoft.com/office/word/2018/wordml" xmlns:w16du="http://schemas.microsoft.com/office/word/2023/wordml/word16du" xmlns:w16sdtdh="http://schemas.microsoft.com/office/word/2020/wordml/sdtdatahash" xmlns:w16sdtfl="http://schemas.microsoft.com/office/word/2024/wordml/sdtformatlock" xmlns:w16se="http://schemas.microsoft.com/office/word/2015/wordml/symex" xmlns:wpg="http://schemas.microsoft.com/office/word/2010/wordprocessingGroup" xmlns:wpi="http://schemas.microsoft.com/office/word/2010/wordprocessingInk" xmlns:wne="http://schemas.microsoft.com/office/word/2006/wordml" xmlns:wps="http://schemas.microsoft.com/office/word/2010/wordprocessingShape" mc:Ignorable="w14 w15 w16se w16cid w16 w16cex w16sdtdh w16sdtfl w16du wp14">
   <w:abstractNum w:abstractNumId="0" w15:restartNumberingAfterBreak="0">
     <w:nsid w:val="01CA52C1"/>
     <w:multiLevelType w:val="hybridMultilevel"/>
@@ -2584,6 +2849,119 @@
     </w:lvl>
   </w:abstractNum>
   <w:abstractNum w:abstractNumId="5" w15:restartNumberingAfterBreak="0">
+    <w:nsid w:val="3ACD09A8"/>
+    <w:multiLevelType w:val="multilevel"/>
+    <w:tmpl w:val="50DA2526"/>
+    <w:lvl w:ilvl="0">
+      <w:start w:val="1"/>
+      <w:numFmt w:val="decimal"/>
+      <w:lvlText w:val="%1."/>
+      <w:lvlJc w:val="left"/>
+      <w:pPr>
+        <w:tabs>
+          <w:tab w:val="num" w:pos="0"/>
+        </w:tabs>
+        <w:ind w:left="720" w:hanging="360"/>
+      </w:pPr>
+    </w:lvl>
+    <w:lvl w:ilvl="1">
+      <w:start w:val="1"/>
+      <w:numFmt w:val="lowerLetter"/>
+      <w:lvlText w:val="%2."/>
+      <w:lvlJc w:val="left"/>
+      <w:pPr>
+        <w:tabs>
+          <w:tab w:val="num" w:pos="0"/>
+        </w:tabs>
+        <w:ind w:left="1440" w:hanging="360"/>
+      </w:pPr>
+    </w:lvl>
+    <w:lvl w:ilvl="2">
+      <w:start w:val="1"/>
+      <w:numFmt w:val="lowerRoman"/>
+      <w:lvlText w:val="%3."/>
+      <w:lvlJc w:val="right"/>
+      <w:pPr>
+        <w:tabs>
+          <w:tab w:val="num" w:pos="0"/>
+        </w:tabs>
+        <w:ind w:left="2160" w:hanging="180"/>
+      </w:pPr>
+    </w:lvl>
+    <w:lvl w:ilvl="3">
+      <w:start w:val="1"/>
+      <w:numFmt w:val="decimal"/>
+      <w:lvlText w:val="%4."/>
+      <w:lvlJc w:val="left"/>
+      <w:pPr>
+        <w:tabs>
+          <w:tab w:val="num" w:pos="0"/>
+        </w:tabs>
+        <w:ind w:left="2880" w:hanging="360"/>
+      </w:pPr>
+    </w:lvl>
+    <w:lvl w:ilvl="4">
+      <w:start w:val="1"/>
+      <w:numFmt w:val="lowerLetter"/>
+      <w:lvlText w:val="%5."/>
+      <w:lvlJc w:val="left"/>
+      <w:pPr>
+        <w:tabs>
+          <w:tab w:val="num" w:pos="0"/>
+        </w:tabs>
+        <w:ind w:left="3600" w:hanging="360"/>
+      </w:pPr>
+    </w:lvl>
+    <w:lvl w:ilvl="5">
+      <w:start w:val="1"/>
+      <w:numFmt w:val="lowerRoman"/>
+      <w:lvlText w:val="%6."/>
+      <w:lvlJc w:val="right"/>
+      <w:pPr>
+        <w:tabs>
+          <w:tab w:val="num" w:pos="0"/>
+        </w:tabs>
+        <w:ind w:left="4320" w:hanging="180"/>
+      </w:pPr>
+    </w:lvl>
+    <w:lvl w:ilvl="6">
+      <w:start w:val="1"/>
+      <w:numFmt w:val="decimal"/>
+      <w:lvlText w:val="%7."/>
+      <w:lvlJc w:val="left"/>
+      <w:pPr>
+        <w:tabs>
+          <w:tab w:val="num" w:pos="0"/>
+        </w:tabs>
+        <w:ind w:left="5040" w:hanging="360"/>
+      </w:pPr>
+    </w:lvl>
+    <w:lvl w:ilvl="7">
+      <w:start w:val="1"/>
+      <w:numFmt w:val="lowerLetter"/>
+      <w:lvlText w:val="%8."/>
+      <w:lvlJc w:val="left"/>
+      <w:pPr>
+        <w:tabs>
+          <w:tab w:val="num" w:pos="0"/>
+        </w:tabs>
+        <w:ind w:left="5760" w:hanging="360"/>
+      </w:pPr>
+    </w:lvl>
+    <w:lvl w:ilvl="8">
+      <w:start w:val="1"/>
+      <w:numFmt w:val="lowerRoman"/>
+      <w:lvlText w:val="%9."/>
+      <w:lvlJc w:val="right"/>
+      <w:pPr>
+        <w:tabs>
+          <w:tab w:val="num" w:pos="0"/>
+        </w:tabs>
+        <w:ind w:left="6480" w:hanging="180"/>
+      </w:pPr>
+    </w:lvl>
+  </w:abstractNum>
+  <w:abstractNum w:abstractNumId="6" w15:restartNumberingAfterBreak="0">
     <w:nsid w:val="42EA4620"/>
     <w:multiLevelType w:val="hybridMultilevel"/>
     <w:tmpl w:val="A6B0409E"/>
@@ -2672,7 +3050,7 @@
       </w:pPr>
     </w:lvl>
   </w:abstractNum>
-  <w:abstractNum w:abstractNumId="6" w15:restartNumberingAfterBreak="0">
+  <w:abstractNum w:abstractNumId="7" w15:restartNumberingAfterBreak="0">
     <w:nsid w:val="483736FF"/>
     <w:multiLevelType w:val="hybridMultilevel"/>
     <w:tmpl w:val="B7CC9E06"/>
@@ -2761,7 +3139,7 @@
       </w:pPr>
     </w:lvl>
   </w:abstractNum>
-  <w:abstractNum w:abstractNumId="7" w15:restartNumberingAfterBreak="0">
+  <w:abstractNum w:abstractNumId="8" w15:restartNumberingAfterBreak="0">
     <w:nsid w:val="4D2A0290"/>
     <w:multiLevelType w:val="hybridMultilevel"/>
     <w:tmpl w:val="EBE0B768"/>
@@ -2850,7 +3228,7 @@
       </w:pPr>
     </w:lvl>
   </w:abstractNum>
-  <w:abstractNum w:abstractNumId="8" w15:restartNumberingAfterBreak="0">
+  <w:abstractNum w:abstractNumId="9" w15:restartNumberingAfterBreak="0">
     <w:nsid w:val="4E420727"/>
     <w:multiLevelType w:val="hybridMultilevel"/>
     <w:tmpl w:val="94D8B6BE"/>
@@ -2939,7 +3317,7 @@
       </w:pPr>
     </w:lvl>
   </w:abstractNum>
-  <w:abstractNum w:abstractNumId="9" w15:restartNumberingAfterBreak="0">
+  <w:abstractNum w:abstractNumId="10" w15:restartNumberingAfterBreak="0">
     <w:nsid w:val="4EA30FB4"/>
     <w:multiLevelType w:val="hybridMultilevel"/>
     <w:tmpl w:val="47AAABDC"/>
@@ -3025,7 +3403,7 @@
       </w:pPr>
     </w:lvl>
   </w:abstractNum>
-  <w:abstractNum w:abstractNumId="10" w15:restartNumberingAfterBreak="0">
+  <w:abstractNum w:abstractNumId="11" w15:restartNumberingAfterBreak="0">
     <w:nsid w:val="5CA15B3A"/>
     <w:multiLevelType w:val="hybridMultilevel"/>
     <w:tmpl w:val="26A4DCD8"/>
@@ -3111,7 +3489,7 @@
       </w:pPr>
     </w:lvl>
   </w:abstractNum>
-  <w:abstractNum w:abstractNumId="11" w15:restartNumberingAfterBreak="0">
+  <w:abstractNum w:abstractNumId="12" w15:restartNumberingAfterBreak="0">
     <w:nsid w:val="6A0E5FC0"/>
     <w:multiLevelType w:val="hybridMultilevel"/>
     <w:tmpl w:val="0D1A22E4"/>
@@ -3197,7 +3575,7 @@
       </w:pPr>
     </w:lvl>
   </w:abstractNum>
-  <w:abstractNum w:abstractNumId="12" w15:restartNumberingAfterBreak="0">
+  <w:abstractNum w:abstractNumId="13" w15:restartNumberingAfterBreak="0">
     <w:nsid w:val="7BE2726C"/>
     <w:multiLevelType w:val="hybridMultilevel"/>
     <w:tmpl w:val="EBE0B768"/>
@@ -3293,43 +3671,46 @@
     <w:abstractNumId w:val="1"/>
   </w:num>
   <w:num w:numId="3" w16cid:durableId="1769425319">
-    <w:abstractNumId w:val="5"/>
+    <w:abstractNumId w:val="6"/>
   </w:num>
   <w:num w:numId="4" w16cid:durableId="1790972088">
-    <w:abstractNumId w:val="12"/>
+    <w:abstractNumId w:val="13"/>
   </w:num>
   <w:num w:numId="5" w16cid:durableId="68042358">
     <w:abstractNumId w:val="0"/>
   </w:num>
   <w:num w:numId="6" w16cid:durableId="12847610">
+    <w:abstractNumId w:val="11"/>
+  </w:num>
+  <w:num w:numId="7" w16cid:durableId="211815416">
     <w:abstractNumId w:val="10"/>
   </w:num>
-  <w:num w:numId="7" w16cid:durableId="211815416">
-    <w:abstractNumId w:val="9"/>
-  </w:num>
   <w:num w:numId="8" w16cid:durableId="336157918">
-    <w:abstractNumId w:val="11"/>
+    <w:abstractNumId w:val="12"/>
   </w:num>
   <w:num w:numId="9" w16cid:durableId="299385644">
     <w:abstractNumId w:val="4"/>
   </w:num>
   <w:num w:numId="10" w16cid:durableId="1915237103">
-    <w:abstractNumId w:val="7"/>
+    <w:abstractNumId w:val="8"/>
   </w:num>
   <w:num w:numId="11" w16cid:durableId="965236266">
-    <w:abstractNumId w:val="6"/>
+    <w:abstractNumId w:val="7"/>
   </w:num>
   <w:num w:numId="12" w16cid:durableId="526874249">
     <w:abstractNumId w:val="3"/>
   </w:num>
   <w:num w:numId="13" w16cid:durableId="662316152">
-    <w:abstractNumId w:val="8"/>
+    <w:abstractNumId w:val="9"/>
+  </w:num>
+  <w:num w:numId="14" w16cid:durableId="837499359">
+    <w:abstractNumId w:val="5"/>
   </w:num>
 </w:numbering>
 </file>
 
 <file path=word/styles.xml><?xml version="1.0" encoding="utf-8"?>
-<w:styles xmlns:mc="http://schemas.openxmlformats.org/markup-compatibility/2006" xmlns:r="http://schemas.openxmlformats.org/officeDocument/2006/relationships" xmlns:w="http://schemas.openxmlformats.org/wordprocessingml/2006/main" xmlns:w14="http://schemas.microsoft.com/office/word/2010/wordml" xmlns:w15="http://schemas.microsoft.com/office/word/2012/wordml" xmlns:w16cex="http://schemas.microsoft.com/office/word/2018/wordml/cex" xmlns:w16cid="http://schemas.microsoft.com/office/word/2016/wordml/cid" xmlns:w16="http://schemas.microsoft.com/office/word/2018/wordml" xmlns:w16du="http://schemas.microsoft.com/office/word/2023/wordml/word16du" xmlns:w16sdtdh="http://schemas.microsoft.com/office/word/2020/wordml/sdtdatahash" xmlns:w16se="http://schemas.microsoft.com/office/word/2015/wordml/symex" mc:Ignorable="w14 w15 w16se w16cid w16 w16cex w16sdtdh w16du">
+<w:styles xmlns:mc="http://schemas.openxmlformats.org/markup-compatibility/2006" xmlns:r="http://schemas.openxmlformats.org/officeDocument/2006/relationships" xmlns:w="http://schemas.openxmlformats.org/wordprocessingml/2006/main" xmlns:w14="http://schemas.microsoft.com/office/word/2010/wordml" xmlns:w15="http://schemas.microsoft.com/office/word/2012/wordml" xmlns:w16cex="http://schemas.microsoft.com/office/word/2018/wordml/cex" xmlns:w16cid="http://schemas.microsoft.com/office/word/2016/wordml/cid" xmlns:w16="http://schemas.microsoft.com/office/word/2018/wordml" xmlns:w16du="http://schemas.microsoft.com/office/word/2023/wordml/word16du" xmlns:w16sdtdh="http://schemas.microsoft.com/office/word/2020/wordml/sdtdatahash" xmlns:w16sdtfl="http://schemas.microsoft.com/office/word/2024/wordml/sdtformatlock" xmlns:w16se="http://schemas.microsoft.com/office/word/2015/wordml/symex" mc:Ignorable="w14 w15 w16se w16cid w16 w16cex w16sdtdh w16sdtfl w16du">
   <w:docDefaults>
     <w:rPrDefault>
       <w:rPr>
@@ -3725,15 +4106,15 @@
     <w:lsdException w:name="Unresolved Mention" w:semiHidden="1" w:unhideWhenUsed="1"/>
     <w:lsdException w:name="Smart Link" w:semiHidden="1" w:unhideWhenUsed="1"/>
   </w:latentStyles>
-  <w:style w:type="paragraph" w:default="1" w:styleId="Normalny">
+  <w:style w:type="paragraph" w:default="1" w:styleId="Normal">
     <w:name w:val="Normal"/>
     <w:qFormat/>
   </w:style>
-  <w:style w:type="paragraph" w:styleId="Nagwek1">
+  <w:style w:type="paragraph" w:styleId="Heading1">
     <w:name w:val="heading 1"/>
-    <w:basedOn w:val="Normalny"/>
-    <w:next w:val="Normalny"/>
-    <w:link w:val="Nagwek1Znak"/>
+    <w:basedOn w:val="Normal"/>
+    <w:next w:val="Normal"/>
+    <w:link w:val="Heading1Char"/>
     <w:uiPriority w:val="9"/>
     <w:qFormat/>
     <w:rsid w:val="00C076B4"/>
@@ -3750,11 +4131,11 @@
       <w:szCs w:val="40"/>
     </w:rPr>
   </w:style>
-  <w:style w:type="paragraph" w:styleId="Nagwek2">
+  <w:style w:type="paragraph" w:styleId="Heading2">
     <w:name w:val="heading 2"/>
-    <w:basedOn w:val="Normalny"/>
-    <w:next w:val="Normalny"/>
-    <w:link w:val="Nagwek2Znak"/>
+    <w:basedOn w:val="Normal"/>
+    <w:next w:val="Normal"/>
+    <w:link w:val="Heading2Char"/>
     <w:uiPriority w:val="9"/>
     <w:semiHidden/>
     <w:unhideWhenUsed/>
@@ -3773,11 +4154,11 @@
       <w:szCs w:val="32"/>
     </w:rPr>
   </w:style>
-  <w:style w:type="paragraph" w:styleId="Nagwek3">
+  <w:style w:type="paragraph" w:styleId="Heading3">
     <w:name w:val="heading 3"/>
-    <w:basedOn w:val="Normalny"/>
-    <w:next w:val="Normalny"/>
-    <w:link w:val="Nagwek3Znak"/>
+    <w:basedOn w:val="Normal"/>
+    <w:next w:val="Normal"/>
+    <w:link w:val="Heading3Char"/>
     <w:uiPriority w:val="9"/>
     <w:semiHidden/>
     <w:unhideWhenUsed/>
@@ -3796,11 +4177,11 @@
       <w:szCs w:val="28"/>
     </w:rPr>
   </w:style>
-  <w:style w:type="paragraph" w:styleId="Nagwek4">
+  <w:style w:type="paragraph" w:styleId="Heading4">
     <w:name w:val="heading 4"/>
-    <w:basedOn w:val="Normalny"/>
-    <w:next w:val="Normalny"/>
-    <w:link w:val="Nagwek4Znak"/>
+    <w:basedOn w:val="Normal"/>
+    <w:next w:val="Normal"/>
+    <w:link w:val="Heading4Char"/>
     <w:uiPriority w:val="9"/>
     <w:semiHidden/>
     <w:unhideWhenUsed/>
@@ -3819,11 +4200,11 @@
       <w:color w:val="0F4761" w:themeColor="accent1" w:themeShade="BF"/>
     </w:rPr>
   </w:style>
-  <w:style w:type="paragraph" w:styleId="Nagwek5">
+  <w:style w:type="paragraph" w:styleId="Heading5">
     <w:name w:val="heading 5"/>
-    <w:basedOn w:val="Normalny"/>
-    <w:next w:val="Normalny"/>
-    <w:link w:val="Nagwek5Znak"/>
+    <w:basedOn w:val="Normal"/>
+    <w:next w:val="Normal"/>
+    <w:link w:val="Heading5Char"/>
     <w:uiPriority w:val="9"/>
     <w:semiHidden/>
     <w:unhideWhenUsed/>
@@ -3840,11 +4221,11 @@
       <w:color w:val="0F4761" w:themeColor="accent1" w:themeShade="BF"/>
     </w:rPr>
   </w:style>
-  <w:style w:type="paragraph" w:styleId="Nagwek6">
+  <w:style w:type="paragraph" w:styleId="Heading6">
     <w:name w:val="heading 6"/>
-    <w:basedOn w:val="Normalny"/>
-    <w:next w:val="Normalny"/>
-    <w:link w:val="Nagwek6Znak"/>
+    <w:basedOn w:val="Normal"/>
+    <w:next w:val="Normal"/>
+    <w:link w:val="Heading6Char"/>
     <w:uiPriority w:val="9"/>
     <w:semiHidden/>
     <w:unhideWhenUsed/>
@@ -3863,11 +4244,11 @@
       <w:color w:val="595959" w:themeColor="text1" w:themeTint="A6"/>
     </w:rPr>
   </w:style>
-  <w:style w:type="paragraph" w:styleId="Nagwek7">
+  <w:style w:type="paragraph" w:styleId="Heading7">
     <w:name w:val="heading 7"/>
-    <w:basedOn w:val="Normalny"/>
-    <w:next w:val="Normalny"/>
-    <w:link w:val="Nagwek7Znak"/>
+    <w:basedOn w:val="Normal"/>
+    <w:next w:val="Normal"/>
+    <w:link w:val="Heading7Char"/>
     <w:uiPriority w:val="9"/>
     <w:semiHidden/>
     <w:unhideWhenUsed/>
@@ -3884,11 +4265,11 @@
       <w:color w:val="595959" w:themeColor="text1" w:themeTint="A6"/>
     </w:rPr>
   </w:style>
-  <w:style w:type="paragraph" w:styleId="Nagwek8">
+  <w:style w:type="paragraph" w:styleId="Heading8">
     <w:name w:val="heading 8"/>
-    <w:basedOn w:val="Normalny"/>
-    <w:next w:val="Normalny"/>
-    <w:link w:val="Nagwek8Znak"/>
+    <w:basedOn w:val="Normal"/>
+    <w:next w:val="Normal"/>
+    <w:link w:val="Heading8Char"/>
     <w:uiPriority w:val="9"/>
     <w:semiHidden/>
     <w:unhideWhenUsed/>
@@ -3907,11 +4288,11 @@
       <w:color w:val="272727" w:themeColor="text1" w:themeTint="D8"/>
     </w:rPr>
   </w:style>
-  <w:style w:type="paragraph" w:styleId="Nagwek9">
+  <w:style w:type="paragraph" w:styleId="Heading9">
     <w:name w:val="heading 9"/>
-    <w:basedOn w:val="Normalny"/>
-    <w:next w:val="Normalny"/>
-    <w:link w:val="Nagwek9Znak"/>
+    <w:basedOn w:val="Normal"/>
+    <w:next w:val="Normal"/>
+    <w:link w:val="Heading9Char"/>
     <w:uiPriority w:val="9"/>
     <w:semiHidden/>
     <w:unhideWhenUsed/>
@@ -3928,13 +4309,12 @@
       <w:color w:val="272727" w:themeColor="text1" w:themeTint="D8"/>
     </w:rPr>
   </w:style>
-  <w:style w:type="character" w:default="1" w:styleId="Domylnaczcionkaakapitu">
+  <w:style w:type="character" w:default="1" w:styleId="DefaultParagraphFont">
     <w:name w:val="Default Paragraph Font"/>
     <w:uiPriority w:val="1"/>
-    <w:semiHidden/>
     <w:unhideWhenUsed/>
   </w:style>
-  <w:style w:type="table" w:default="1" w:styleId="Standardowy">
+  <w:style w:type="table" w:default="1" w:styleId="TableNormal">
     <w:name w:val="Normal Table"/>
     <w:uiPriority w:val="99"/>
     <w:semiHidden/>
@@ -3949,16 +4329,16 @@
       </w:tblCellMar>
     </w:tblPr>
   </w:style>
-  <w:style w:type="numbering" w:default="1" w:styleId="Bezlisty">
+  <w:style w:type="numbering" w:default="1" w:styleId="NoList">
     <w:name w:val="No List"/>
     <w:uiPriority w:val="99"/>
     <w:semiHidden/>
     <w:unhideWhenUsed/>
   </w:style>
-  <w:style w:type="character" w:customStyle="1" w:styleId="Nagwek1Znak">
-    <w:name w:val="Nagłówek 1 Znak"/>
-    <w:basedOn w:val="Domylnaczcionkaakapitu"/>
-    <w:link w:val="Nagwek1"/>
+  <w:style w:type="character" w:customStyle="1" w:styleId="Heading1Char">
+    <w:name w:val="Heading 1 Char"/>
+    <w:basedOn w:val="DefaultParagraphFont"/>
+    <w:link w:val="Heading1"/>
     <w:uiPriority w:val="9"/>
     <w:rsid w:val="00C076B4"/>
     <w:rPr>
@@ -3968,10 +4348,10 @@
       <w:szCs w:val="40"/>
     </w:rPr>
   </w:style>
-  <w:style w:type="character" w:customStyle="1" w:styleId="Nagwek2Znak">
-    <w:name w:val="Nagłówek 2 Znak"/>
-    <w:basedOn w:val="Domylnaczcionkaakapitu"/>
-    <w:link w:val="Nagwek2"/>
+  <w:style w:type="character" w:customStyle="1" w:styleId="Heading2Char">
+    <w:name w:val="Heading 2 Char"/>
+    <w:basedOn w:val="DefaultParagraphFont"/>
+    <w:link w:val="Heading2"/>
     <w:uiPriority w:val="9"/>
     <w:semiHidden/>
     <w:rsid w:val="00C076B4"/>
@@ -3982,10 +4362,10 @@
       <w:szCs w:val="32"/>
     </w:rPr>
   </w:style>
-  <w:style w:type="character" w:customStyle="1" w:styleId="Nagwek3Znak">
-    <w:name w:val="Nagłówek 3 Znak"/>
-    <w:basedOn w:val="Domylnaczcionkaakapitu"/>
-    <w:link w:val="Nagwek3"/>
+  <w:style w:type="character" w:customStyle="1" w:styleId="Heading3Char">
+    <w:name w:val="Heading 3 Char"/>
+    <w:basedOn w:val="DefaultParagraphFont"/>
+    <w:link w:val="Heading3"/>
     <w:uiPriority w:val="9"/>
     <w:semiHidden/>
     <w:rsid w:val="00C076B4"/>
@@ -3996,10 +4376,10 @@
       <w:szCs w:val="28"/>
     </w:rPr>
   </w:style>
-  <w:style w:type="character" w:customStyle="1" w:styleId="Nagwek4Znak">
-    <w:name w:val="Nagłówek 4 Znak"/>
-    <w:basedOn w:val="Domylnaczcionkaakapitu"/>
-    <w:link w:val="Nagwek4"/>
+  <w:style w:type="character" w:customStyle="1" w:styleId="Heading4Char">
+    <w:name w:val="Heading 4 Char"/>
+    <w:basedOn w:val="DefaultParagraphFont"/>
+    <w:link w:val="Heading4"/>
     <w:uiPriority w:val="9"/>
     <w:semiHidden/>
     <w:rsid w:val="00C076B4"/>
@@ -4010,10 +4390,10 @@
       <w:color w:val="0F4761" w:themeColor="accent1" w:themeShade="BF"/>
     </w:rPr>
   </w:style>
-  <w:style w:type="character" w:customStyle="1" w:styleId="Nagwek5Znak">
-    <w:name w:val="Nagłówek 5 Znak"/>
-    <w:basedOn w:val="Domylnaczcionkaakapitu"/>
-    <w:link w:val="Nagwek5"/>
+  <w:style w:type="character" w:customStyle="1" w:styleId="Heading5Char">
+    <w:name w:val="Heading 5 Char"/>
+    <w:basedOn w:val="DefaultParagraphFont"/>
+    <w:link w:val="Heading5"/>
     <w:uiPriority w:val="9"/>
     <w:semiHidden/>
     <w:rsid w:val="00C076B4"/>
@@ -4022,10 +4402,10 @@
       <w:color w:val="0F4761" w:themeColor="accent1" w:themeShade="BF"/>
     </w:rPr>
   </w:style>
-  <w:style w:type="character" w:customStyle="1" w:styleId="Nagwek6Znak">
-    <w:name w:val="Nagłówek 6 Znak"/>
-    <w:basedOn w:val="Domylnaczcionkaakapitu"/>
-    <w:link w:val="Nagwek6"/>
+  <w:style w:type="character" w:customStyle="1" w:styleId="Heading6Char">
+    <w:name w:val="Heading 6 Char"/>
+    <w:basedOn w:val="DefaultParagraphFont"/>
+    <w:link w:val="Heading6"/>
     <w:uiPriority w:val="9"/>
     <w:semiHidden/>
     <w:rsid w:val="00C076B4"/>
@@ -4036,10 +4416,10 @@
       <w:color w:val="595959" w:themeColor="text1" w:themeTint="A6"/>
     </w:rPr>
   </w:style>
-  <w:style w:type="character" w:customStyle="1" w:styleId="Nagwek7Znak">
-    <w:name w:val="Nagłówek 7 Znak"/>
-    <w:basedOn w:val="Domylnaczcionkaakapitu"/>
-    <w:link w:val="Nagwek7"/>
+  <w:style w:type="character" w:customStyle="1" w:styleId="Heading7Char">
+    <w:name w:val="Heading 7 Char"/>
+    <w:basedOn w:val="DefaultParagraphFont"/>
+    <w:link w:val="Heading7"/>
     <w:uiPriority w:val="9"/>
     <w:semiHidden/>
     <w:rsid w:val="00C076B4"/>
@@ -4048,10 +4428,10 @@
       <w:color w:val="595959" w:themeColor="text1" w:themeTint="A6"/>
     </w:rPr>
   </w:style>
-  <w:style w:type="character" w:customStyle="1" w:styleId="Nagwek8Znak">
-    <w:name w:val="Nagłówek 8 Znak"/>
-    <w:basedOn w:val="Domylnaczcionkaakapitu"/>
-    <w:link w:val="Nagwek8"/>
+  <w:style w:type="character" w:customStyle="1" w:styleId="Heading8Char">
+    <w:name w:val="Heading 8 Char"/>
+    <w:basedOn w:val="DefaultParagraphFont"/>
+    <w:link w:val="Heading8"/>
     <w:uiPriority w:val="9"/>
     <w:semiHidden/>
     <w:rsid w:val="00C076B4"/>
@@ -4062,10 +4442,10 @@
       <w:color w:val="272727" w:themeColor="text1" w:themeTint="D8"/>
     </w:rPr>
   </w:style>
-  <w:style w:type="character" w:customStyle="1" w:styleId="Nagwek9Znak">
-    <w:name w:val="Nagłówek 9 Znak"/>
-    <w:basedOn w:val="Domylnaczcionkaakapitu"/>
-    <w:link w:val="Nagwek9"/>
+  <w:style w:type="character" w:customStyle="1" w:styleId="Heading9Char">
+    <w:name w:val="Heading 9 Char"/>
+    <w:basedOn w:val="DefaultParagraphFont"/>
+    <w:link w:val="Heading9"/>
     <w:uiPriority w:val="9"/>
     <w:semiHidden/>
     <w:rsid w:val="00C076B4"/>
@@ -4074,11 +4454,11 @@
       <w:color w:val="272727" w:themeColor="text1" w:themeTint="D8"/>
     </w:rPr>
   </w:style>
-  <w:style w:type="paragraph" w:styleId="Tytu">
+  <w:style w:type="paragraph" w:styleId="Title">
     <w:name w:val="Title"/>
-    <w:basedOn w:val="Normalny"/>
-    <w:next w:val="Normalny"/>
-    <w:link w:val="TytuZnak"/>
+    <w:basedOn w:val="Normal"/>
+    <w:next w:val="Normal"/>
+    <w:link w:val="TitleChar"/>
     <w:uiPriority w:val="10"/>
     <w:qFormat/>
     <w:rsid w:val="00C076B4"/>
@@ -4094,10 +4474,10 @@
       <w:szCs w:val="56"/>
     </w:rPr>
   </w:style>
-  <w:style w:type="character" w:customStyle="1" w:styleId="TytuZnak">
-    <w:name w:val="Tytuł Znak"/>
-    <w:basedOn w:val="Domylnaczcionkaakapitu"/>
-    <w:link w:val="Tytu"/>
+  <w:style w:type="character" w:customStyle="1" w:styleId="TitleChar">
+    <w:name w:val="Title Char"/>
+    <w:basedOn w:val="DefaultParagraphFont"/>
+    <w:link w:val="Title"/>
     <w:uiPriority w:val="10"/>
     <w:rsid w:val="00C076B4"/>
     <w:rPr>
@@ -4108,11 +4488,11 @@
       <w:szCs w:val="56"/>
     </w:rPr>
   </w:style>
-  <w:style w:type="paragraph" w:styleId="Podtytu">
+  <w:style w:type="paragraph" w:styleId="Subtitle">
     <w:name w:val="Subtitle"/>
-    <w:basedOn w:val="Normalny"/>
-    <w:next w:val="Normalny"/>
-    <w:link w:val="PodtytuZnak"/>
+    <w:basedOn w:val="Normal"/>
+    <w:next w:val="Normal"/>
+    <w:link w:val="SubtitleChar"/>
     <w:uiPriority w:val="11"/>
     <w:qFormat/>
     <w:rsid w:val="00C076B4"/>
@@ -4129,10 +4509,10 @@
       <w:szCs w:val="28"/>
     </w:rPr>
   </w:style>
-  <w:style w:type="character" w:customStyle="1" w:styleId="PodtytuZnak">
-    <w:name w:val="Podtytuł Znak"/>
-    <w:basedOn w:val="Domylnaczcionkaakapitu"/>
-    <w:link w:val="Podtytu"/>
+  <w:style w:type="character" w:customStyle="1" w:styleId="SubtitleChar">
+    <w:name w:val="Subtitle Char"/>
+    <w:basedOn w:val="DefaultParagraphFont"/>
+    <w:link w:val="Subtitle"/>
     <w:uiPriority w:val="11"/>
     <w:rsid w:val="00C076B4"/>
     <w:rPr>
@@ -4143,11 +4523,11 @@
       <w:szCs w:val="28"/>
     </w:rPr>
   </w:style>
-  <w:style w:type="paragraph" w:styleId="Cytat">
+  <w:style w:type="paragraph" w:styleId="Quote">
     <w:name w:val="Quote"/>
-    <w:basedOn w:val="Normalny"/>
-    <w:next w:val="Normalny"/>
-    <w:link w:val="CytatZnak"/>
+    <w:basedOn w:val="Normal"/>
+    <w:next w:val="Normal"/>
+    <w:link w:val="QuoteChar"/>
     <w:uiPriority w:val="29"/>
     <w:qFormat/>
     <w:rsid w:val="00C076B4"/>
@@ -4161,10 +4541,10 @@
       <w:color w:val="404040" w:themeColor="text1" w:themeTint="BF"/>
     </w:rPr>
   </w:style>
-  <w:style w:type="character" w:customStyle="1" w:styleId="CytatZnak">
-    <w:name w:val="Cytat Znak"/>
-    <w:basedOn w:val="Domylnaczcionkaakapitu"/>
-    <w:link w:val="Cytat"/>
+  <w:style w:type="character" w:customStyle="1" w:styleId="QuoteChar">
+    <w:name w:val="Quote Char"/>
+    <w:basedOn w:val="DefaultParagraphFont"/>
+    <w:link w:val="Quote"/>
     <w:uiPriority w:val="29"/>
     <w:rsid w:val="00C076B4"/>
     <w:rPr>
@@ -4173,9 +4553,9 @@
       <w:color w:val="404040" w:themeColor="text1" w:themeTint="BF"/>
     </w:rPr>
   </w:style>
-  <w:style w:type="paragraph" w:styleId="Akapitzlist">
+  <w:style w:type="paragraph" w:styleId="ListParagraph">
     <w:name w:val="List Paragraph"/>
-    <w:basedOn w:val="Normalny"/>
+    <w:basedOn w:val="Normal"/>
     <w:uiPriority w:val="34"/>
     <w:qFormat/>
     <w:rsid w:val="00C076B4"/>
@@ -4184,9 +4564,9 @@
       <w:contextualSpacing/>
     </w:pPr>
   </w:style>
-  <w:style w:type="character" w:styleId="Wyrnienieintensywne">
+  <w:style w:type="character" w:styleId="IntenseEmphasis">
     <w:name w:val="Intense Emphasis"/>
-    <w:basedOn w:val="Domylnaczcionkaakapitu"/>
+    <w:basedOn w:val="DefaultParagraphFont"/>
     <w:uiPriority w:val="21"/>
     <w:qFormat/>
     <w:rsid w:val="00C076B4"/>
@@ -4196,11 +4576,11 @@
       <w:color w:val="0F4761" w:themeColor="accent1" w:themeShade="BF"/>
     </w:rPr>
   </w:style>
-  <w:style w:type="paragraph" w:styleId="Cytatintensywny">
+  <w:style w:type="paragraph" w:styleId="IntenseQuote">
     <w:name w:val="Intense Quote"/>
-    <w:basedOn w:val="Normalny"/>
-    <w:next w:val="Normalny"/>
-    <w:link w:val="CytatintensywnyZnak"/>
+    <w:basedOn w:val="Normal"/>
+    <w:next w:val="Normal"/>
+    <w:link w:val="IntenseQuoteChar"/>
     <w:uiPriority w:val="30"/>
     <w:qFormat/>
     <w:rsid w:val="00C076B4"/>
@@ -4219,10 +4599,10 @@
       <w:color w:val="0F4761" w:themeColor="accent1" w:themeShade="BF"/>
     </w:rPr>
   </w:style>
-  <w:style w:type="character" w:customStyle="1" w:styleId="CytatintensywnyZnak">
-    <w:name w:val="Cytat intensywny Znak"/>
-    <w:basedOn w:val="Domylnaczcionkaakapitu"/>
-    <w:link w:val="Cytatintensywny"/>
+  <w:style w:type="character" w:customStyle="1" w:styleId="IntenseQuoteChar">
+    <w:name w:val="Intense Quote Char"/>
+    <w:basedOn w:val="DefaultParagraphFont"/>
+    <w:link w:val="IntenseQuote"/>
     <w:uiPriority w:val="30"/>
     <w:rsid w:val="00C076B4"/>
     <w:rPr>
@@ -4231,9 +4611,9 @@
       <w:color w:val="0F4761" w:themeColor="accent1" w:themeShade="BF"/>
     </w:rPr>
   </w:style>
-  <w:style w:type="character" w:styleId="Odwoanieintensywne">
+  <w:style w:type="character" w:styleId="IntenseReference">
     <w:name w:val="Intense Reference"/>
-    <w:basedOn w:val="Domylnaczcionkaakapitu"/>
+    <w:basedOn w:val="DefaultParagraphFont"/>
     <w:uiPriority w:val="32"/>
     <w:qFormat/>
     <w:rsid w:val="00C076B4"/>
@@ -4245,9 +4625,9 @@
       <w:spacing w:val="5"/>
     </w:rPr>
   </w:style>
-  <w:style w:type="table" w:styleId="Tabela-Siatka">
+  <w:style w:type="table" w:styleId="TableGrid">
     <w:name w:val="Table Grid"/>
-    <w:basedOn w:val="Standardowy"/>
+    <w:basedOn w:val="TableNormal"/>
     <w:uiPriority w:val="39"/>
     <w:rsid w:val="00A36EBD"/>
     <w:pPr>
@@ -4266,7 +4646,7 @@
   </w:style>
   <w:style w:type="character" w:customStyle="1" w:styleId="normaltextrun">
     <w:name w:val="normaltextrun"/>
-    <w:basedOn w:val="Domylnaczcionkaakapitu"/>
+    <w:basedOn w:val="DefaultParagraphFont"/>
     <w:rsid w:val="00224EA5"/>
   </w:style>
 </w:styles>
@@ -4565,4 +4945,16 @@
     </a:ext>
   </a:extLst>
 </a:theme>
+</file>
+
+<file path=customXml/item1.xml><?xml version="1.0" encoding="utf-8"?>
+<b:Sources xmlns:b="http://schemas.openxmlformats.org/officeDocument/2006/bibliography" xmlns="http://schemas.openxmlformats.org/officeDocument/2006/bibliography" SelectedStyle="\APASixthEditionOfficeOnline.xsl" StyleName="APA" Version="6"/>
+</file>
+
+<file path=customXml/itemProps1.xml><?xml version="1.0" encoding="utf-8"?>
+<ds:datastoreItem xmlns:ds="http://schemas.openxmlformats.org/officeDocument/2006/customXml" ds:itemID="{54D864BB-7D67-4FDC-B614-FB23DAE0110E}">
+  <ds:schemaRefs>
+    <ds:schemaRef ds:uri="http://schemas.openxmlformats.org/officeDocument/2006/bibliography"/>
+  </ds:schemaRefs>
+</ds:datastoreItem>
 </file>
</xml_diff>